<commit_message>
Clustering and PCA (plots and rough report)
</commit_message>
<xml_diff>
--- a/Reports/Topic 2 summary.docx
+++ b/Reports/Topic 2 summary.docx
@@ -2,44 +2,6 @@
 <file path=word/document.xml><?xml version="1.0" encoding="utf-8"?>
 <w:document xmlns:wpc="http://schemas.microsoft.com/office/word/2010/wordprocessingCanvas" xmlns:mo="http://schemas.microsoft.com/office/mac/office/2008/main" xmlns:mc="http://schemas.openxmlformats.org/markup-compatibility/2006" xmlns:mv="urn:schemas-microsoft-com:mac:vml" xmlns:o="urn:schemas-microsoft-com:office:office" xmlns:r="http://schemas.openxmlformats.org/officeDocument/2006/relationships" xmlns:m="http://schemas.openxmlformats.org/officeDocument/2006/math" xmlns:v="urn:schemas-microsoft-com:vml" xmlns:wp14="http://schemas.microsoft.com/office/word/2010/wordprocessingDrawing" xmlns:wp="http://schemas.openxmlformats.org/drawingml/2006/wordprocessingDrawing" xmlns:w10="urn:schemas-microsoft-com:office:word" xmlns:w="http://schemas.openxmlformats.org/wordprocessingml/2006/main" xmlns:w14="http://schemas.microsoft.com/office/word/2010/wordml" xmlns:wpg="http://schemas.microsoft.com/office/word/2010/wordprocessingGroup" xmlns:wpi="http://schemas.microsoft.com/office/word/2010/wordprocessingInk" xmlns:wne="http://schemas.microsoft.com/office/word/2006/wordml" xmlns:wps="http://schemas.microsoft.com/office/word/2010/wordprocessingShape" mc:Ignorable="w14 wp14">
   <w:body>
-    <w:p>
-      <w:pPr>
-        <w:rPr>
-          <w:b/>
-          <w:color w:val="FF0000"/>
-          <w:sz w:val="32"/>
-          <w:szCs w:val="32"/>
-        </w:rPr>
-      </w:pPr>
-      <w:r>
-        <w:rPr>
-          <w:b/>
-          <w:color w:val="FF0000"/>
-          <w:sz w:val="32"/>
-          <w:szCs w:val="32"/>
-        </w:rPr>
-        <w:t xml:space="preserve">I’m really sorry that I’ve some bug in the code when computing Cramer’s V. Richard is right, the stat just doesn’t change much. </w:t>
-      </w:r>
-    </w:p>
-    <w:p>
-      <w:pPr>
-        <w:rPr>
-          <w:b/>
-          <w:color w:val="FF0000"/>
-          <w:sz w:val="32"/>
-          <w:szCs w:val="32"/>
-        </w:rPr>
-      </w:pPr>
-    </w:p>
-    <w:p>
-      <w:pPr>
-        <w:rPr>
-          <w:b/>
-          <w:sz w:val="32"/>
-          <w:szCs w:val="32"/>
-        </w:rPr>
-      </w:pPr>
-    </w:p>
     <w:p>
       <w:pPr>
         <w:rPr>
@@ -305,9 +267,11 @@
     </w:p>
     <w:p/>
     <w:p>
+      <w:proofErr w:type="gramStart"/>
       <w:r>
         <w:t>Cramer’s  V</w:t>
       </w:r>
+      <w:proofErr w:type="gramEnd"/>
       <w:r>
         <w:t xml:space="preserve"> is </w:t>
       </w:r>
@@ -352,7 +316,7 @@
                     </pic:cNvPicPr>
                   </pic:nvPicPr>
                   <pic:blipFill>
-                    <a:blip r:embed="rId6">
+                    <a:blip r:embed="rId7">
                       <a:extLst>
                         <a:ext uri="{28A0092B-C50C-407E-A947-70E740481C1C}">
                           <a14:useLocalDpi xmlns:a14="http://schemas.microsoft.com/office/drawing/2010/main" val="0"/>
@@ -681,6 +645,7 @@
     <w:p/>
     <w:p>
       <w:r>
+        <w:lastRenderedPageBreak/>
         <w:t xml:space="preserve">Cramer’s v = </w:t>
       </w:r>
       <w:r>
@@ -715,7 +680,7 @@
                     </pic:cNvPicPr>
                   </pic:nvPicPr>
                   <pic:blipFill>
-                    <a:blip r:embed="rId7">
+                    <a:blip r:embed="rId8">
                       <a:extLst>
                         <a:ext uri="{28A0092B-C50C-407E-A947-70E740481C1C}">
                           <a14:useLocalDpi xmlns:a14="http://schemas.microsoft.com/office/drawing/2010/main" val="0"/>
@@ -775,35 +740,31 @@
     </w:p>
     <w:p/>
     <w:p>
-      <w:pPr>
-        <w:rPr>
-          <w:color w:val="FF0000"/>
-        </w:rPr>
-      </w:pPr>
-      <w:r>
-        <w:rPr>
-          <w:color w:val="FF0000"/>
-        </w:rPr>
+      <w:r>
         <w:t>However, as we use Pearson residual (chi-square) test here, number of share MAY magn</w:t>
       </w:r>
       <w:r>
         <w:rPr>
           <w:rFonts w:hint="eastAsia"/>
-          <w:color w:val="FF0000"/>
         </w:rPr>
         <w:t xml:space="preserve">ify chi-square test. </w:t>
       </w:r>
       <w:r>
-        <w:rPr>
-          <w:color w:val="FF0000"/>
-        </w:rPr>
         <w:t>So we conclude that the result is not significant, and the result of mosaic plot is not significant as well.</w:t>
       </w:r>
     </w:p>
     <w:p/>
     <w:p>
       <w:r>
-        <w:t>If we compare D2 vs non-D2, the result is not significant at all.</w:t>
+        <w:t xml:space="preserve">If we compare D2 </w:t>
+      </w:r>
+      <w:proofErr w:type="spellStart"/>
+      <w:r>
+        <w:t>vs</w:t>
+      </w:r>
+      <w:proofErr w:type="spellEnd"/>
+      <w:r>
+        <w:t xml:space="preserve"> non-D2, the result is not significant at all.</w:t>
       </w:r>
     </w:p>
     <w:tbl>
@@ -1001,7 +962,7 @@
                     </pic:cNvPicPr>
                   </pic:nvPicPr>
                   <pic:blipFill>
-                    <a:blip r:embed="rId8">
+                    <a:blip r:embed="rId9">
                       <a:extLst>
                         <a:ext uri="{28A0092B-C50C-407E-A947-70E740481C1C}">
                           <a14:useLocalDpi xmlns:a14="http://schemas.microsoft.com/office/drawing/2010/main" val="0"/>
@@ -1245,7 +1206,7 @@
                     </pic:cNvPicPr>
                   </pic:nvPicPr>
                   <pic:blipFill>
-                    <a:blip r:embed="rId9">
+                    <a:blip r:embed="rId10">
                       <a:extLst>
                         <a:ext uri="{28A0092B-C50C-407E-A947-70E740481C1C}">
                           <a14:useLocalDpi xmlns:a14="http://schemas.microsoft.com/office/drawing/2010/main" val="0"/>
@@ -1322,8 +1283,6 @@
           <w:szCs w:val="36"/>
         </w:rPr>
       </w:pPr>
-      <w:bookmarkStart w:id="0" w:name="_GoBack"/>
-      <w:bookmarkEnd w:id="0"/>
       <w:r>
         <w:rPr>
           <w:b/>
@@ -1377,6 +1336,7 @@
             </m:ctrlPr>
           </m:fPr>
           <m:num>
+            <w:proofErr w:type="gramStart"/>
             <m:r>
               <m:rPr>
                 <m:sty m:val="bi"/>
@@ -1384,7 +1344,17 @@
               <w:rPr>
                 <w:rFonts w:ascii="Cambria Math" w:hAnsi="Cambria Math"/>
               </w:rPr>
-              <m:t>P(exchange=?)</m:t>
+              <m:t>P(</m:t>
+            </m:r>
+            <w:proofErr w:type="gramEnd"/>
+            <m:r>
+              <m:rPr>
+                <m:sty m:val="bi"/>
+              </m:rPr>
+              <w:rPr>
+                <w:rFonts w:ascii="Cambria Math" w:hAnsi="Cambria Math"/>
+              </w:rPr>
+              <m:t>exchange=?)</m:t>
             </m:r>
           </m:num>
           <m:den>
@@ -1658,6 +1628,7 @@
                 <w:vertAlign w:val="subscript"/>
               </w:rPr>
             </w:pPr>
+            <w:proofErr w:type="spellStart"/>
             <w:r>
               <w:rPr>
                 <w:kern w:val="2"/>
@@ -1673,6 +1644,7 @@
               </w:rPr>
               <w:t>Midday</w:t>
             </w:r>
+            <w:proofErr w:type="spellEnd"/>
           </w:p>
         </w:tc>
         <w:tc>
@@ -1685,6 +1657,7 @@
                 <w:vertAlign w:val="subscript"/>
               </w:rPr>
             </w:pPr>
+            <w:proofErr w:type="spellStart"/>
             <w:r>
               <w:t>I</w:t>
             </w:r>
@@ -1694,6 +1667,7 @@
               </w:rPr>
               <w:t>Late</w:t>
             </w:r>
+            <w:proofErr w:type="spellEnd"/>
           </w:p>
         </w:tc>
       </w:tr>
@@ -1743,8 +1717,13 @@
           </w:tcPr>
           <w:p>
             <w:r>
-              <w:t xml:space="preserve">-3.597384     </w:t>
-            </w:r>
+              <w:t>-</w:t>
+            </w:r>
+            <w:proofErr w:type="gramStart"/>
+            <w:r>
+              <w:t xml:space="preserve">3.597384     </w:t>
+            </w:r>
+            <w:proofErr w:type="gramEnd"/>
           </w:p>
         </w:tc>
       </w:tr>
@@ -1797,8 +1776,13 @@
           </w:tcPr>
           <w:p>
             <w:r>
-              <w:t xml:space="preserve">-3.892246     </w:t>
-            </w:r>
+              <w:t>-</w:t>
+            </w:r>
+            <w:proofErr w:type="gramStart"/>
+            <w:r>
+              <w:t xml:space="preserve">3.892246     </w:t>
+            </w:r>
+            <w:proofErr w:type="gramEnd"/>
           </w:p>
         </w:tc>
       </w:tr>
@@ -1848,8 +1832,13 @@
           </w:tcPr>
           <w:p>
             <w:r>
-              <w:t xml:space="preserve">-3.137077     </w:t>
-            </w:r>
+              <w:t>-</w:t>
+            </w:r>
+            <w:proofErr w:type="gramStart"/>
+            <w:r>
+              <w:t xml:space="preserve">3.137077     </w:t>
+            </w:r>
+            <w:proofErr w:type="gramEnd"/>
           </w:p>
         </w:tc>
       </w:tr>
@@ -1923,6 +1912,7 @@
             </m:ctrlPr>
           </m:fPr>
           <m:num>
+            <w:proofErr w:type="gramStart"/>
             <m:r>
               <m:rPr>
                 <m:sty m:val="bi"/>
@@ -1930,7 +1920,17 @@
               <w:rPr>
                 <w:rFonts w:ascii="Cambria Math" w:hAnsi="Cambria Math"/>
               </w:rPr>
-              <m:t>P(exchange=D</m:t>
+              <m:t>P(</m:t>
+            </m:r>
+            <w:proofErr w:type="gramEnd"/>
+            <m:r>
+              <m:rPr>
+                <m:sty m:val="bi"/>
+              </m:rPr>
+              <w:rPr>
+                <w:rFonts w:ascii="Cambria Math" w:hAnsi="Cambria Math"/>
+              </w:rPr>
+              <m:t>exchange=D</m:t>
             </m:r>
             <m:r>
               <m:rPr>
@@ -2076,7 +2076,15 @@
         </w:numPr>
       </w:pPr>
       <w:r>
-        <w:t>The log odds of trade happening in exchange D as D2 vs D1 will decrease by 4.243032(b_12) if moving from time=early to time=midday</w:t>
+        <w:t xml:space="preserve">The log odds of trade happening in exchange D as D2 </w:t>
+      </w:r>
+      <w:proofErr w:type="spellStart"/>
+      <w:r>
+        <w:t>vs</w:t>
+      </w:r>
+      <w:proofErr w:type="spellEnd"/>
+      <w:r>
+        <w:t xml:space="preserve"> D1 will decrease by 4.243032(b_12) if moving from time=early to time=midday</w:t>
       </w:r>
     </w:p>
     <w:p>
@@ -2088,7 +2096,15 @@
         </w:numPr>
       </w:pPr>
       <w:r>
-        <w:t>The log odds of trade happening in exchange D as D2 vs D1 will decrease by 3.597384(b_13) if moving from time=early to time=late</w:t>
+        <w:t xml:space="preserve">The log odds of trade happening in exchange D as D2 </w:t>
+      </w:r>
+      <w:proofErr w:type="spellStart"/>
+      <w:r>
+        <w:t>vs</w:t>
+      </w:r>
+      <w:proofErr w:type="spellEnd"/>
+      <w:r>
+        <w:t xml:space="preserve"> D1 will decrease by 3.597384(b_13) if moving from time=early to time=late</w:t>
       </w:r>
     </w:p>
     <w:p>
@@ -2102,6 +2118,1364 @@
       <w:r>
         <w:t>The result displays trades happening later in a day in exchange D is more likely to be classified as D1.</w:t>
       </w:r>
+    </w:p>
+    <w:p/>
+    <w:p>
+      <w:pPr>
+        <w:rPr>
+          <w:b/>
+          <w:sz w:val="36"/>
+          <w:szCs w:val="36"/>
+        </w:rPr>
+      </w:pPr>
+      <w:r>
+        <w:rPr>
+          <w:b/>
+          <w:sz w:val="36"/>
+          <w:szCs w:val="36"/>
+        </w:rPr>
+        <w:t>Clustering</w:t>
+      </w:r>
+    </w:p>
+    <w:p/>
+    <w:p>
+      <w:r>
+        <w:t>Please see “Clustering plots” folder</w:t>
+      </w:r>
+    </w:p>
+    <w:p/>
+    <w:p/>
+    <w:p>
+      <w:pPr>
+        <w:rPr>
+          <w:b/>
+          <w:sz w:val="36"/>
+          <w:szCs w:val="36"/>
+        </w:rPr>
+      </w:pPr>
+      <w:r>
+        <w:rPr>
+          <w:b/>
+          <w:sz w:val="36"/>
+          <w:szCs w:val="36"/>
+        </w:rPr>
+        <w:t>Principal Component Analysis</w:t>
+      </w:r>
+    </w:p>
+    <w:p>
+      <w:pPr>
+        <w:rPr>
+          <w:sz w:val="22"/>
+          <w:szCs w:val="22"/>
+        </w:rPr>
+      </w:pPr>
+    </w:p>
+    <w:p>
+      <w:pPr>
+        <w:pStyle w:val="ListParagraph"/>
+        <w:numPr>
+          <w:ilvl w:val="0"/>
+          <w:numId w:val="2"/>
+        </w:numPr>
+      </w:pPr>
+      <w:r>
+        <w:t>Early period</w:t>
+      </w:r>
+    </w:p>
+    <w:tbl>
+      <w:tblPr>
+        <w:tblStyle w:val="TableGrid"/>
+        <w:tblW w:w="0" w:type="auto"/>
+        <w:jc w:val="center"/>
+        <w:tblInd w:w="-1168" w:type="dxa"/>
+        <w:tblLook w:val="04A0" w:firstRow="1" w:lastRow="0" w:firstColumn="1" w:lastColumn="0" w:noHBand="0" w:noVBand="1"/>
+      </w:tblPr>
+      <w:tblGrid>
+        <w:gridCol w:w="2871"/>
+        <w:gridCol w:w="1703"/>
+        <w:gridCol w:w="1703"/>
+        <w:gridCol w:w="1703"/>
+        <w:gridCol w:w="1704"/>
+      </w:tblGrid>
+      <w:tr>
+        <w:trPr>
+          <w:jc w:val="center"/>
+        </w:trPr>
+        <w:tc>
+          <w:tcPr>
+            <w:tcW w:w="2871" w:type="dxa"/>
+          </w:tcPr>
+          <w:p>
+            <w:pPr>
+              <w:rPr>
+                <w:b/>
+                <w:sz w:val="22"/>
+                <w:szCs w:val="22"/>
+              </w:rPr>
+            </w:pPr>
+          </w:p>
+        </w:tc>
+        <w:tc>
+          <w:tcPr>
+            <w:tcW w:w="1703" w:type="dxa"/>
+          </w:tcPr>
+          <w:p>
+            <w:pPr>
+              <w:rPr>
+                <w:b/>
+                <w:sz w:val="22"/>
+                <w:szCs w:val="22"/>
+              </w:rPr>
+            </w:pPr>
+            <w:r>
+              <w:rPr>
+                <w:b/>
+                <w:sz w:val="22"/>
+                <w:szCs w:val="22"/>
+              </w:rPr>
+              <w:t>PC.1</w:t>
+            </w:r>
+          </w:p>
+        </w:tc>
+        <w:tc>
+          <w:tcPr>
+            <w:tcW w:w="1703" w:type="dxa"/>
+          </w:tcPr>
+          <w:p>
+            <w:pPr>
+              <w:rPr>
+                <w:b/>
+                <w:sz w:val="22"/>
+                <w:szCs w:val="22"/>
+              </w:rPr>
+            </w:pPr>
+            <w:r>
+              <w:rPr>
+                <w:b/>
+                <w:sz w:val="22"/>
+                <w:szCs w:val="22"/>
+              </w:rPr>
+              <w:t>PC.2</w:t>
+            </w:r>
+          </w:p>
+        </w:tc>
+        <w:tc>
+          <w:tcPr>
+            <w:tcW w:w="1703" w:type="dxa"/>
+          </w:tcPr>
+          <w:p>
+            <w:pPr>
+              <w:rPr>
+                <w:b/>
+                <w:sz w:val="22"/>
+                <w:szCs w:val="22"/>
+              </w:rPr>
+            </w:pPr>
+            <w:r>
+              <w:rPr>
+                <w:b/>
+                <w:sz w:val="22"/>
+                <w:szCs w:val="22"/>
+              </w:rPr>
+              <w:t>PC.3</w:t>
+            </w:r>
+          </w:p>
+        </w:tc>
+        <w:tc>
+          <w:tcPr>
+            <w:tcW w:w="1704" w:type="dxa"/>
+          </w:tcPr>
+          <w:p>
+            <w:pPr>
+              <w:rPr>
+                <w:b/>
+                <w:sz w:val="22"/>
+                <w:szCs w:val="22"/>
+              </w:rPr>
+            </w:pPr>
+            <w:r>
+              <w:rPr>
+                <w:b/>
+                <w:sz w:val="22"/>
+                <w:szCs w:val="22"/>
+              </w:rPr>
+              <w:t>PC.4</w:t>
+            </w:r>
+          </w:p>
+        </w:tc>
+      </w:tr>
+      <w:tr>
+        <w:trPr>
+          <w:jc w:val="center"/>
+        </w:trPr>
+        <w:tc>
+          <w:tcPr>
+            <w:tcW w:w="2871" w:type="dxa"/>
+          </w:tcPr>
+          <w:p>
+            <w:pPr>
+              <w:rPr>
+                <w:b/>
+                <w:sz w:val="22"/>
+                <w:szCs w:val="22"/>
+              </w:rPr>
+            </w:pPr>
+            <w:r>
+              <w:rPr>
+                <w:b/>
+                <w:sz w:val="22"/>
+                <w:szCs w:val="22"/>
+              </w:rPr>
+              <w:t xml:space="preserve">Standard </w:t>
+            </w:r>
+            <w:proofErr w:type="gramStart"/>
+            <w:r>
+              <w:rPr>
+                <w:b/>
+                <w:sz w:val="22"/>
+                <w:szCs w:val="22"/>
+              </w:rPr>
+              <w:t xml:space="preserve">deviation     </w:t>
+            </w:r>
+            <w:proofErr w:type="gramEnd"/>
+          </w:p>
+        </w:tc>
+        <w:tc>
+          <w:tcPr>
+            <w:tcW w:w="1703" w:type="dxa"/>
+          </w:tcPr>
+          <w:p>
+            <w:pPr>
+              <w:rPr>
+                <w:sz w:val="22"/>
+                <w:szCs w:val="22"/>
+              </w:rPr>
+            </w:pPr>
+            <w:r>
+              <w:rPr>
+                <w:sz w:val="22"/>
+                <w:szCs w:val="22"/>
+              </w:rPr>
+              <w:t>1.285</w:t>
+            </w:r>
+          </w:p>
+        </w:tc>
+        <w:tc>
+          <w:tcPr>
+            <w:tcW w:w="1703" w:type="dxa"/>
+          </w:tcPr>
+          <w:p>
+            <w:pPr>
+              <w:rPr>
+                <w:sz w:val="22"/>
+                <w:szCs w:val="22"/>
+              </w:rPr>
+            </w:pPr>
+            <w:r>
+              <w:rPr>
+                <w:sz w:val="22"/>
+                <w:szCs w:val="22"/>
+              </w:rPr>
+              <w:t>1.11006</w:t>
+            </w:r>
+          </w:p>
+        </w:tc>
+        <w:tc>
+          <w:tcPr>
+            <w:tcW w:w="1703" w:type="dxa"/>
+          </w:tcPr>
+          <w:p>
+            <w:pPr>
+              <w:rPr>
+                <w:sz w:val="22"/>
+                <w:szCs w:val="22"/>
+              </w:rPr>
+            </w:pPr>
+            <w:r>
+              <w:rPr>
+                <w:sz w:val="22"/>
+                <w:szCs w:val="22"/>
+              </w:rPr>
+              <w:t>1.06308</w:t>
+            </w:r>
+          </w:p>
+        </w:tc>
+        <w:tc>
+          <w:tcPr>
+            <w:tcW w:w="1704" w:type="dxa"/>
+          </w:tcPr>
+          <w:p>
+            <w:pPr>
+              <w:rPr>
+                <w:sz w:val="22"/>
+                <w:szCs w:val="22"/>
+              </w:rPr>
+            </w:pPr>
+            <w:r>
+              <w:rPr>
+                <w:sz w:val="22"/>
+                <w:szCs w:val="22"/>
+              </w:rPr>
+              <w:t>1.04310</w:t>
+            </w:r>
+          </w:p>
+        </w:tc>
+      </w:tr>
+      <w:tr>
+        <w:trPr>
+          <w:jc w:val="center"/>
+        </w:trPr>
+        <w:tc>
+          <w:tcPr>
+            <w:tcW w:w="2871" w:type="dxa"/>
+          </w:tcPr>
+          <w:p>
+            <w:pPr>
+              <w:rPr>
+                <w:b/>
+                <w:sz w:val="22"/>
+                <w:szCs w:val="22"/>
+              </w:rPr>
+            </w:pPr>
+            <w:r>
+              <w:rPr>
+                <w:b/>
+                <w:sz w:val="22"/>
+                <w:szCs w:val="22"/>
+              </w:rPr>
+              <w:t>Proportion of Variance</w:t>
+            </w:r>
+          </w:p>
+        </w:tc>
+        <w:tc>
+          <w:tcPr>
+            <w:tcW w:w="1703" w:type="dxa"/>
+          </w:tcPr>
+          <w:p>
+            <w:pPr>
+              <w:rPr>
+                <w:sz w:val="22"/>
+                <w:szCs w:val="22"/>
+              </w:rPr>
+            </w:pPr>
+            <w:r>
+              <w:rPr>
+                <w:sz w:val="22"/>
+                <w:szCs w:val="22"/>
+              </w:rPr>
+              <w:t>0.118</w:t>
+            </w:r>
+          </w:p>
+        </w:tc>
+        <w:tc>
+          <w:tcPr>
+            <w:tcW w:w="1703" w:type="dxa"/>
+          </w:tcPr>
+          <w:p>
+            <w:pPr>
+              <w:rPr>
+                <w:sz w:val="22"/>
+                <w:szCs w:val="22"/>
+              </w:rPr>
+            </w:pPr>
+            <w:r>
+              <w:rPr>
+                <w:sz w:val="22"/>
+                <w:szCs w:val="22"/>
+              </w:rPr>
+              <w:t>0.08802</w:t>
+            </w:r>
+          </w:p>
+        </w:tc>
+        <w:tc>
+          <w:tcPr>
+            <w:tcW w:w="1703" w:type="dxa"/>
+          </w:tcPr>
+          <w:p>
+            <w:pPr>
+              <w:rPr>
+                <w:sz w:val="22"/>
+                <w:szCs w:val="22"/>
+              </w:rPr>
+            </w:pPr>
+            <w:r>
+              <w:rPr>
+                <w:sz w:val="22"/>
+                <w:szCs w:val="22"/>
+              </w:rPr>
+              <w:t>0.08072</w:t>
+            </w:r>
+          </w:p>
+        </w:tc>
+        <w:tc>
+          <w:tcPr>
+            <w:tcW w:w="1704" w:type="dxa"/>
+          </w:tcPr>
+          <w:p>
+            <w:pPr>
+              <w:rPr>
+                <w:sz w:val="22"/>
+                <w:szCs w:val="22"/>
+              </w:rPr>
+            </w:pPr>
+            <w:r>
+              <w:rPr>
+                <w:sz w:val="22"/>
+                <w:szCs w:val="22"/>
+              </w:rPr>
+              <w:t>0.07772</w:t>
+            </w:r>
+          </w:p>
+        </w:tc>
+      </w:tr>
+      <w:tr>
+        <w:trPr>
+          <w:jc w:val="center"/>
+        </w:trPr>
+        <w:tc>
+          <w:tcPr>
+            <w:tcW w:w="2871" w:type="dxa"/>
+          </w:tcPr>
+          <w:p>
+            <w:pPr>
+              <w:rPr>
+                <w:b/>
+                <w:sz w:val="22"/>
+                <w:szCs w:val="22"/>
+              </w:rPr>
+            </w:pPr>
+            <w:r>
+              <w:rPr>
+                <w:b/>
+                <w:sz w:val="22"/>
+                <w:szCs w:val="22"/>
+              </w:rPr>
+              <w:t xml:space="preserve">Cumulative </w:t>
+            </w:r>
+            <w:proofErr w:type="gramStart"/>
+            <w:r>
+              <w:rPr>
+                <w:b/>
+                <w:sz w:val="22"/>
+                <w:szCs w:val="22"/>
+              </w:rPr>
+              <w:t xml:space="preserve">Proportion  </w:t>
+            </w:r>
+            <w:proofErr w:type="gramEnd"/>
+          </w:p>
+        </w:tc>
+        <w:tc>
+          <w:tcPr>
+            <w:tcW w:w="1703" w:type="dxa"/>
+          </w:tcPr>
+          <w:p>
+            <w:pPr>
+              <w:rPr>
+                <w:sz w:val="22"/>
+                <w:szCs w:val="22"/>
+              </w:rPr>
+            </w:pPr>
+            <w:r>
+              <w:rPr>
+                <w:sz w:val="22"/>
+                <w:szCs w:val="22"/>
+              </w:rPr>
+              <w:t>0.118</w:t>
+            </w:r>
+          </w:p>
+        </w:tc>
+        <w:tc>
+          <w:tcPr>
+            <w:tcW w:w="1703" w:type="dxa"/>
+          </w:tcPr>
+          <w:p>
+            <w:pPr>
+              <w:rPr>
+                <w:sz w:val="22"/>
+                <w:szCs w:val="22"/>
+              </w:rPr>
+            </w:pPr>
+            <w:r>
+              <w:rPr>
+                <w:sz w:val="22"/>
+                <w:szCs w:val="22"/>
+              </w:rPr>
+              <w:t>0.20603</w:t>
+            </w:r>
+          </w:p>
+        </w:tc>
+        <w:tc>
+          <w:tcPr>
+            <w:tcW w:w="1703" w:type="dxa"/>
+          </w:tcPr>
+          <w:p>
+            <w:pPr>
+              <w:rPr>
+                <w:sz w:val="22"/>
+                <w:szCs w:val="22"/>
+              </w:rPr>
+            </w:pPr>
+            <w:r>
+              <w:rPr>
+                <w:sz w:val="22"/>
+                <w:szCs w:val="22"/>
+              </w:rPr>
+              <w:t>0.28676</w:t>
+            </w:r>
+          </w:p>
+        </w:tc>
+        <w:tc>
+          <w:tcPr>
+            <w:tcW w:w="1704" w:type="dxa"/>
+          </w:tcPr>
+          <w:p>
+            <w:pPr>
+              <w:rPr>
+                <w:sz w:val="22"/>
+                <w:szCs w:val="22"/>
+              </w:rPr>
+            </w:pPr>
+            <w:r>
+              <w:rPr>
+                <w:sz w:val="22"/>
+                <w:szCs w:val="22"/>
+              </w:rPr>
+              <w:t>0.36447</w:t>
+            </w:r>
+          </w:p>
+        </w:tc>
+      </w:tr>
+      <w:tr>
+        <w:trPr>
+          <w:jc w:val="center"/>
+        </w:trPr>
+        <w:tc>
+          <w:tcPr>
+            <w:tcW w:w="2871" w:type="dxa"/>
+          </w:tcPr>
+          <w:p>
+            <w:pPr>
+              <w:rPr>
+                <w:b/>
+                <w:sz w:val="22"/>
+                <w:szCs w:val="22"/>
+              </w:rPr>
+            </w:pPr>
+          </w:p>
+        </w:tc>
+        <w:tc>
+          <w:tcPr>
+            <w:tcW w:w="1703" w:type="dxa"/>
+          </w:tcPr>
+          <w:p>
+            <w:pPr>
+              <w:rPr>
+                <w:b/>
+                <w:sz w:val="22"/>
+                <w:szCs w:val="22"/>
+              </w:rPr>
+            </w:pPr>
+            <w:r>
+              <w:rPr>
+                <w:b/>
+                <w:sz w:val="22"/>
+                <w:szCs w:val="22"/>
+              </w:rPr>
+              <w:t>PC.5</w:t>
+            </w:r>
+          </w:p>
+        </w:tc>
+        <w:tc>
+          <w:tcPr>
+            <w:tcW w:w="1703" w:type="dxa"/>
+          </w:tcPr>
+          <w:p>
+            <w:pPr>
+              <w:rPr>
+                <w:b/>
+                <w:sz w:val="22"/>
+                <w:szCs w:val="22"/>
+              </w:rPr>
+            </w:pPr>
+            <w:r>
+              <w:rPr>
+                <w:b/>
+                <w:sz w:val="22"/>
+                <w:szCs w:val="22"/>
+              </w:rPr>
+              <w:t>PC.6</w:t>
+            </w:r>
+          </w:p>
+        </w:tc>
+        <w:tc>
+          <w:tcPr>
+            <w:tcW w:w="1703" w:type="dxa"/>
+          </w:tcPr>
+          <w:p>
+            <w:pPr>
+              <w:rPr>
+                <w:b/>
+                <w:sz w:val="22"/>
+                <w:szCs w:val="22"/>
+              </w:rPr>
+            </w:pPr>
+            <w:r>
+              <w:rPr>
+                <w:b/>
+                <w:sz w:val="22"/>
+                <w:szCs w:val="22"/>
+              </w:rPr>
+              <w:t>PC.7</w:t>
+            </w:r>
+          </w:p>
+        </w:tc>
+        <w:tc>
+          <w:tcPr>
+            <w:tcW w:w="1704" w:type="dxa"/>
+          </w:tcPr>
+          <w:p>
+            <w:pPr>
+              <w:rPr>
+                <w:b/>
+                <w:sz w:val="22"/>
+                <w:szCs w:val="22"/>
+              </w:rPr>
+            </w:pPr>
+            <w:r>
+              <w:rPr>
+                <w:b/>
+                <w:sz w:val="22"/>
+                <w:szCs w:val="22"/>
+              </w:rPr>
+              <w:t>PC.8</w:t>
+            </w:r>
+          </w:p>
+        </w:tc>
+      </w:tr>
+      <w:tr>
+        <w:trPr>
+          <w:jc w:val="center"/>
+        </w:trPr>
+        <w:tc>
+          <w:tcPr>
+            <w:tcW w:w="2871" w:type="dxa"/>
+          </w:tcPr>
+          <w:p>
+            <w:pPr>
+              <w:rPr>
+                <w:b/>
+                <w:sz w:val="22"/>
+                <w:szCs w:val="22"/>
+              </w:rPr>
+            </w:pPr>
+            <w:r>
+              <w:rPr>
+                <w:b/>
+                <w:sz w:val="22"/>
+                <w:szCs w:val="22"/>
+              </w:rPr>
+              <w:t xml:space="preserve">Standard </w:t>
+            </w:r>
+            <w:proofErr w:type="gramStart"/>
+            <w:r>
+              <w:rPr>
+                <w:b/>
+                <w:sz w:val="22"/>
+                <w:szCs w:val="22"/>
+              </w:rPr>
+              <w:t xml:space="preserve">deviation     </w:t>
+            </w:r>
+            <w:proofErr w:type="gramEnd"/>
+          </w:p>
+        </w:tc>
+        <w:tc>
+          <w:tcPr>
+            <w:tcW w:w="1703" w:type="dxa"/>
+          </w:tcPr>
+          <w:p>
+            <w:pPr>
+              <w:rPr>
+                <w:sz w:val="22"/>
+                <w:szCs w:val="22"/>
+              </w:rPr>
+            </w:pPr>
+            <w:r>
+              <w:rPr>
+                <w:sz w:val="22"/>
+                <w:szCs w:val="22"/>
+              </w:rPr>
+              <w:t>1.01565</w:t>
+            </w:r>
+          </w:p>
+        </w:tc>
+        <w:tc>
+          <w:tcPr>
+            <w:tcW w:w="1703" w:type="dxa"/>
+          </w:tcPr>
+          <w:p>
+            <w:pPr>
+              <w:rPr>
+                <w:sz w:val="22"/>
+                <w:szCs w:val="22"/>
+              </w:rPr>
+            </w:pPr>
+            <w:r>
+              <w:rPr>
+                <w:sz w:val="22"/>
+                <w:szCs w:val="22"/>
+              </w:rPr>
+              <w:t>1.01360</w:t>
+            </w:r>
+          </w:p>
+        </w:tc>
+        <w:tc>
+          <w:tcPr>
+            <w:tcW w:w="1703" w:type="dxa"/>
+          </w:tcPr>
+          <w:p>
+            <w:pPr>
+              <w:rPr>
+                <w:sz w:val="22"/>
+                <w:szCs w:val="22"/>
+              </w:rPr>
+            </w:pPr>
+            <w:r>
+              <w:rPr>
+                <w:sz w:val="22"/>
+                <w:szCs w:val="22"/>
+              </w:rPr>
+              <w:t>1.00595</w:t>
+            </w:r>
+          </w:p>
+        </w:tc>
+        <w:tc>
+          <w:tcPr>
+            <w:tcW w:w="1704" w:type="dxa"/>
+          </w:tcPr>
+          <w:p>
+            <w:pPr>
+              <w:rPr>
+                <w:sz w:val="22"/>
+                <w:szCs w:val="22"/>
+              </w:rPr>
+            </w:pPr>
+            <w:r>
+              <w:rPr>
+                <w:sz w:val="22"/>
+                <w:szCs w:val="22"/>
+              </w:rPr>
+              <w:t>1.0040</w:t>
+            </w:r>
+          </w:p>
+        </w:tc>
+      </w:tr>
+      <w:tr>
+        <w:trPr>
+          <w:jc w:val="center"/>
+        </w:trPr>
+        <w:tc>
+          <w:tcPr>
+            <w:tcW w:w="2871" w:type="dxa"/>
+          </w:tcPr>
+          <w:p>
+            <w:pPr>
+              <w:rPr>
+                <w:b/>
+                <w:sz w:val="22"/>
+                <w:szCs w:val="22"/>
+              </w:rPr>
+            </w:pPr>
+            <w:r>
+              <w:rPr>
+                <w:b/>
+                <w:sz w:val="22"/>
+                <w:szCs w:val="22"/>
+              </w:rPr>
+              <w:t>Proportion of Variance</w:t>
+            </w:r>
+          </w:p>
+        </w:tc>
+        <w:tc>
+          <w:tcPr>
+            <w:tcW w:w="1703" w:type="dxa"/>
+          </w:tcPr>
+          <w:p>
+            <w:pPr>
+              <w:rPr>
+                <w:sz w:val="22"/>
+                <w:szCs w:val="22"/>
+              </w:rPr>
+            </w:pPr>
+            <w:r>
+              <w:rPr>
+                <w:sz w:val="22"/>
+                <w:szCs w:val="22"/>
+              </w:rPr>
+              <w:t>0.07368</w:t>
+            </w:r>
+          </w:p>
+        </w:tc>
+        <w:tc>
+          <w:tcPr>
+            <w:tcW w:w="1703" w:type="dxa"/>
+          </w:tcPr>
+          <w:p>
+            <w:pPr>
+              <w:rPr>
+                <w:sz w:val="22"/>
+                <w:szCs w:val="22"/>
+              </w:rPr>
+            </w:pPr>
+            <w:r>
+              <w:rPr>
+                <w:sz w:val="22"/>
+                <w:szCs w:val="22"/>
+              </w:rPr>
+              <w:t>0.07338</w:t>
+            </w:r>
+          </w:p>
+        </w:tc>
+        <w:tc>
+          <w:tcPr>
+            <w:tcW w:w="1703" w:type="dxa"/>
+          </w:tcPr>
+          <w:p>
+            <w:pPr>
+              <w:rPr>
+                <w:sz w:val="22"/>
+                <w:szCs w:val="22"/>
+              </w:rPr>
+            </w:pPr>
+            <w:r>
+              <w:rPr>
+                <w:sz w:val="22"/>
+                <w:szCs w:val="22"/>
+              </w:rPr>
+              <w:t>0.07228</w:t>
+            </w:r>
+          </w:p>
+        </w:tc>
+        <w:tc>
+          <w:tcPr>
+            <w:tcW w:w="1704" w:type="dxa"/>
+          </w:tcPr>
+          <w:p>
+            <w:pPr>
+              <w:rPr>
+                <w:sz w:val="22"/>
+                <w:szCs w:val="22"/>
+              </w:rPr>
+            </w:pPr>
+            <w:r>
+              <w:rPr>
+                <w:sz w:val="22"/>
+                <w:szCs w:val="22"/>
+              </w:rPr>
+              <w:t>0.0720</w:t>
+            </w:r>
+          </w:p>
+        </w:tc>
+      </w:tr>
+      <w:tr>
+        <w:trPr>
+          <w:jc w:val="center"/>
+        </w:trPr>
+        <w:tc>
+          <w:tcPr>
+            <w:tcW w:w="2871" w:type="dxa"/>
+          </w:tcPr>
+          <w:p>
+            <w:pPr>
+              <w:rPr>
+                <w:b/>
+                <w:sz w:val="22"/>
+                <w:szCs w:val="22"/>
+              </w:rPr>
+            </w:pPr>
+            <w:r>
+              <w:rPr>
+                <w:b/>
+                <w:sz w:val="22"/>
+                <w:szCs w:val="22"/>
+              </w:rPr>
+              <w:t xml:space="preserve">Cumulative </w:t>
+            </w:r>
+            <w:proofErr w:type="gramStart"/>
+            <w:r>
+              <w:rPr>
+                <w:b/>
+                <w:sz w:val="22"/>
+                <w:szCs w:val="22"/>
+              </w:rPr>
+              <w:t xml:space="preserve">Proportion  </w:t>
+            </w:r>
+            <w:proofErr w:type="gramEnd"/>
+          </w:p>
+        </w:tc>
+        <w:tc>
+          <w:tcPr>
+            <w:tcW w:w="1703" w:type="dxa"/>
+          </w:tcPr>
+          <w:p>
+            <w:pPr>
+              <w:rPr>
+                <w:sz w:val="22"/>
+                <w:szCs w:val="22"/>
+              </w:rPr>
+            </w:pPr>
+            <w:r>
+              <w:t>0.43816</w:t>
+            </w:r>
+          </w:p>
+        </w:tc>
+        <w:tc>
+          <w:tcPr>
+            <w:tcW w:w="1703" w:type="dxa"/>
+          </w:tcPr>
+          <w:p>
+            <w:pPr>
+              <w:rPr>
+                <w:sz w:val="22"/>
+                <w:szCs w:val="22"/>
+              </w:rPr>
+            </w:pPr>
+            <w:r>
+              <w:t>0.51154</w:t>
+            </w:r>
+          </w:p>
+        </w:tc>
+        <w:tc>
+          <w:tcPr>
+            <w:tcW w:w="1703" w:type="dxa"/>
+          </w:tcPr>
+          <w:p>
+            <w:r>
+              <w:t>0.58382</w:t>
+            </w:r>
+          </w:p>
+        </w:tc>
+        <w:tc>
+          <w:tcPr>
+            <w:tcW w:w="1704" w:type="dxa"/>
+          </w:tcPr>
+          <w:p>
+            <w:pPr>
+              <w:rPr>
+                <w:sz w:val="22"/>
+                <w:szCs w:val="22"/>
+              </w:rPr>
+            </w:pPr>
+            <w:r>
+              <w:rPr>
+                <w:sz w:val="22"/>
+                <w:szCs w:val="22"/>
+              </w:rPr>
+              <w:t>0.6558</w:t>
+            </w:r>
+          </w:p>
+        </w:tc>
+      </w:tr>
+    </w:tbl>
+    <w:p>
+      <w:pPr>
+        <w:jc w:val="center"/>
+      </w:pPr>
+      <w:r>
+        <w:t>Table 6 (</w:t>
+      </w:r>
+      <w:r>
+        <w:t>deviation PC can explain</w:t>
+      </w:r>
+      <w:r>
+        <w:t>)</w:t>
+      </w:r>
+    </w:p>
+    <w:p/>
+    <w:p>
+      <w:r>
+        <w:t xml:space="preserve">First 8 principal component directions can explain about two third of the variation in the data set. </w:t>
+      </w:r>
+    </w:p>
+    <w:p/>
+    <w:p/>
+    <w:p/>
+    <w:p>
+      <w:r>
+        <w:rPr>
+          <w:noProof/>
+          <w:lang w:eastAsia="en-US"/>
+        </w:rPr>
+        <w:drawing>
+          <wp:inline distT="0" distB="0" distL="0" distR="0" wp14:anchorId="5D057BB4" wp14:editId="3818041C">
+            <wp:extent cx="5270500" cy="2161766"/>
+            <wp:effectExtent l="0" t="0" r="0" b="0"/>
+            <wp:docPr id="5" name="Picture 1"/>
+            <wp:cNvGraphicFramePr>
+              <a:graphicFrameLocks xmlns:a="http://schemas.openxmlformats.org/drawingml/2006/main" noChangeAspect="1"/>
+            </wp:cNvGraphicFramePr>
+            <a:graphic xmlns:a="http://schemas.openxmlformats.org/drawingml/2006/main">
+              <a:graphicData uri="http://schemas.openxmlformats.org/drawingml/2006/picture">
+                <pic:pic xmlns:pic="http://schemas.openxmlformats.org/drawingml/2006/picture">
+                  <pic:nvPicPr>
+                    <pic:cNvPr id="0" name="Picture 1"/>
+                    <pic:cNvPicPr>
+                      <a:picLocks noChangeAspect="1" noChangeArrowheads="1"/>
+                    </pic:cNvPicPr>
+                  </pic:nvPicPr>
+                  <pic:blipFill>
+                    <a:blip r:embed="rId11">
+                      <a:extLst>
+                        <a:ext uri="{28A0092B-C50C-407E-A947-70E740481C1C}">
+                          <a14:useLocalDpi xmlns:a14="http://schemas.microsoft.com/office/drawing/2010/main" val="0"/>
+                        </a:ext>
+                      </a:extLst>
+                    </a:blip>
+                    <a:srcRect/>
+                    <a:stretch>
+                      <a:fillRect/>
+                    </a:stretch>
+                  </pic:blipFill>
+                  <pic:spPr bwMode="auto">
+                    <a:xfrm>
+                      <a:off x="0" y="0"/>
+                      <a:ext cx="5270500" cy="2161766"/>
+                    </a:xfrm>
+                    <a:prstGeom prst="rect">
+                      <a:avLst/>
+                    </a:prstGeom>
+                    <a:noFill/>
+                    <a:ln>
+                      <a:noFill/>
+                    </a:ln>
+                  </pic:spPr>
+                </pic:pic>
+              </a:graphicData>
+            </a:graphic>
+          </wp:inline>
+        </w:drawing>
+      </w:r>
+    </w:p>
+    <w:p>
+      <w:pPr>
+        <w:jc w:val="center"/>
+      </w:pPr>
+      <w:r>
+        <w:t>Table 7 (First 6 PC direction)</w:t>
+      </w:r>
+    </w:p>
+    <w:p/>
+    <w:p>
+      <w:pPr>
+        <w:pStyle w:val="ListParagraph"/>
+        <w:numPr>
+          <w:ilvl w:val="0"/>
+          <w:numId w:val="2"/>
+        </w:numPr>
+      </w:pPr>
+      <w:r>
+        <w:t>Midday period</w:t>
+      </w:r>
+    </w:p>
+    <w:p>
+      <w:r>
+        <w:rPr>
+          <w:noProof/>
+          <w:lang w:eastAsia="en-US"/>
+        </w:rPr>
+        <w:drawing>
+          <wp:inline distT="0" distB="0" distL="0" distR="0" wp14:anchorId="41E83364" wp14:editId="523D6598">
+            <wp:extent cx="5270500" cy="526173"/>
+            <wp:effectExtent l="0" t="0" r="0" b="7620"/>
+            <wp:docPr id="6" name="Picture 2"/>
+            <wp:cNvGraphicFramePr>
+              <a:graphicFrameLocks xmlns:a="http://schemas.openxmlformats.org/drawingml/2006/main" noChangeAspect="1"/>
+            </wp:cNvGraphicFramePr>
+            <a:graphic xmlns:a="http://schemas.openxmlformats.org/drawingml/2006/main">
+              <a:graphicData uri="http://schemas.openxmlformats.org/drawingml/2006/picture">
+                <pic:pic xmlns:pic="http://schemas.openxmlformats.org/drawingml/2006/picture">
+                  <pic:nvPicPr>
+                    <pic:cNvPr id="0" name="Picture 2"/>
+                    <pic:cNvPicPr>
+                      <a:picLocks noChangeAspect="1" noChangeArrowheads="1"/>
+                    </pic:cNvPicPr>
+                  </pic:nvPicPr>
+                  <pic:blipFill>
+                    <a:blip r:embed="rId12">
+                      <a:extLst>
+                        <a:ext uri="{28A0092B-C50C-407E-A947-70E740481C1C}">
+                          <a14:useLocalDpi xmlns:a14="http://schemas.microsoft.com/office/drawing/2010/main" val="0"/>
+                        </a:ext>
+                      </a:extLst>
+                    </a:blip>
+                    <a:srcRect/>
+                    <a:stretch>
+                      <a:fillRect/>
+                    </a:stretch>
+                  </pic:blipFill>
+                  <pic:spPr bwMode="auto">
+                    <a:xfrm>
+                      <a:off x="0" y="0"/>
+                      <a:ext cx="5270500" cy="526173"/>
+                    </a:xfrm>
+                    <a:prstGeom prst="rect">
+                      <a:avLst/>
+                    </a:prstGeom>
+                    <a:noFill/>
+                    <a:ln>
+                      <a:noFill/>
+                    </a:ln>
+                  </pic:spPr>
+                </pic:pic>
+              </a:graphicData>
+            </a:graphic>
+          </wp:inline>
+        </w:drawing>
+      </w:r>
+    </w:p>
+    <w:p>
+      <w:pPr>
+        <w:jc w:val="center"/>
+      </w:pPr>
+      <w:r>
+        <w:t>Table 8 (deviation PC can explain)</w:t>
+      </w:r>
+    </w:p>
+    <w:p/>
+    <w:p>
+      <w:r>
+        <w:t xml:space="preserve">First 8 principal component directions can explain about 70% of the variation in the data set. </w:t>
+      </w:r>
+    </w:p>
+    <w:p/>
+    <w:p>
+      <w:r>
+        <w:rPr>
+          <w:noProof/>
+          <w:lang w:eastAsia="en-US"/>
+        </w:rPr>
+        <w:drawing>
+          <wp:inline distT="0" distB="0" distL="0" distR="0" wp14:anchorId="58246855" wp14:editId="53FD0EFE">
+            <wp:extent cx="5270500" cy="2113837"/>
+            <wp:effectExtent l="0" t="0" r="0" b="0"/>
+            <wp:docPr id="7" name="Picture 3"/>
+            <wp:cNvGraphicFramePr>
+              <a:graphicFrameLocks xmlns:a="http://schemas.openxmlformats.org/drawingml/2006/main" noChangeAspect="1"/>
+            </wp:cNvGraphicFramePr>
+            <a:graphic xmlns:a="http://schemas.openxmlformats.org/drawingml/2006/main">
+              <a:graphicData uri="http://schemas.openxmlformats.org/drawingml/2006/picture">
+                <pic:pic xmlns:pic="http://schemas.openxmlformats.org/drawingml/2006/picture">
+                  <pic:nvPicPr>
+                    <pic:cNvPr id="0" name="Picture 3"/>
+                    <pic:cNvPicPr>
+                      <a:picLocks noChangeAspect="1" noChangeArrowheads="1"/>
+                    </pic:cNvPicPr>
+                  </pic:nvPicPr>
+                  <pic:blipFill>
+                    <a:blip r:embed="rId13">
+                      <a:extLst>
+                        <a:ext uri="{28A0092B-C50C-407E-A947-70E740481C1C}">
+                          <a14:useLocalDpi xmlns:a14="http://schemas.microsoft.com/office/drawing/2010/main" val="0"/>
+                        </a:ext>
+                      </a:extLst>
+                    </a:blip>
+                    <a:srcRect/>
+                    <a:stretch>
+                      <a:fillRect/>
+                    </a:stretch>
+                  </pic:blipFill>
+                  <pic:spPr bwMode="auto">
+                    <a:xfrm>
+                      <a:off x="0" y="0"/>
+                      <a:ext cx="5270500" cy="2113837"/>
+                    </a:xfrm>
+                    <a:prstGeom prst="rect">
+                      <a:avLst/>
+                    </a:prstGeom>
+                    <a:noFill/>
+                    <a:ln>
+                      <a:noFill/>
+                    </a:ln>
+                  </pic:spPr>
+                </pic:pic>
+              </a:graphicData>
+            </a:graphic>
+          </wp:inline>
+        </w:drawing>
+      </w:r>
+    </w:p>
+    <w:p>
+      <w:pPr>
+        <w:jc w:val="center"/>
+      </w:pPr>
+      <w:r>
+        <w:t>Table 9 (First 6 PC direction)</w:t>
+      </w:r>
+    </w:p>
+    <w:p/>
+    <w:p/>
+    <w:p>
+      <w:pPr>
+        <w:pStyle w:val="ListParagraph"/>
+        <w:numPr>
+          <w:ilvl w:val="0"/>
+          <w:numId w:val="2"/>
+        </w:numPr>
+      </w:pPr>
+      <w:r>
+        <w:t>Late period</w:t>
+      </w:r>
+    </w:p>
+    <w:p>
+      <w:r>
+        <w:rPr>
+          <w:noProof/>
+          <w:lang w:eastAsia="en-US"/>
+        </w:rPr>
+        <w:drawing>
+          <wp:inline distT="0" distB="0" distL="0" distR="0" wp14:anchorId="66322D35" wp14:editId="01A30031">
+            <wp:extent cx="5270500" cy="515873"/>
+            <wp:effectExtent l="0" t="0" r="0" b="0"/>
+            <wp:docPr id="8" name="Picture 4"/>
+            <wp:cNvGraphicFramePr>
+              <a:graphicFrameLocks xmlns:a="http://schemas.openxmlformats.org/drawingml/2006/main" noChangeAspect="1"/>
+            </wp:cNvGraphicFramePr>
+            <a:graphic xmlns:a="http://schemas.openxmlformats.org/drawingml/2006/main">
+              <a:graphicData uri="http://schemas.openxmlformats.org/drawingml/2006/picture">
+                <pic:pic xmlns:pic="http://schemas.openxmlformats.org/drawingml/2006/picture">
+                  <pic:nvPicPr>
+                    <pic:cNvPr id="0" name="Picture 4"/>
+                    <pic:cNvPicPr>
+                      <a:picLocks noChangeAspect="1" noChangeArrowheads="1"/>
+                    </pic:cNvPicPr>
+                  </pic:nvPicPr>
+                  <pic:blipFill>
+                    <a:blip r:embed="rId14">
+                      <a:extLst>
+                        <a:ext uri="{28A0092B-C50C-407E-A947-70E740481C1C}">
+                          <a14:useLocalDpi xmlns:a14="http://schemas.microsoft.com/office/drawing/2010/main" val="0"/>
+                        </a:ext>
+                      </a:extLst>
+                    </a:blip>
+                    <a:srcRect/>
+                    <a:stretch>
+                      <a:fillRect/>
+                    </a:stretch>
+                  </pic:blipFill>
+                  <pic:spPr bwMode="auto">
+                    <a:xfrm>
+                      <a:off x="0" y="0"/>
+                      <a:ext cx="5270500" cy="515873"/>
+                    </a:xfrm>
+                    <a:prstGeom prst="rect">
+                      <a:avLst/>
+                    </a:prstGeom>
+                    <a:noFill/>
+                    <a:ln>
+                      <a:noFill/>
+                    </a:ln>
+                  </pic:spPr>
+                </pic:pic>
+              </a:graphicData>
+            </a:graphic>
+          </wp:inline>
+        </w:drawing>
+      </w:r>
+    </w:p>
+    <w:p>
+      <w:pPr>
+        <w:jc w:val="center"/>
+      </w:pPr>
+      <w:r>
+        <w:t>Table 10</w:t>
+      </w:r>
+      <w:r>
+        <w:t xml:space="preserve"> (deviation PC can explain)</w:t>
+      </w:r>
+    </w:p>
+    <w:p/>
+    <w:p>
+      <w:r>
+        <w:t xml:space="preserve">First 8 principal component directions can explain about </w:t>
+      </w:r>
+      <w:r>
+        <w:t>two third</w:t>
+      </w:r>
+      <w:r>
+        <w:t xml:space="preserve"> of the variation in the data set. </w:t>
+      </w:r>
+    </w:p>
+    <w:p/>
+    <w:p>
+      <w:r>
+        <w:rPr>
+          <w:noProof/>
+          <w:lang w:eastAsia="en-US"/>
+        </w:rPr>
+        <w:drawing>
+          <wp:inline distT="0" distB="0" distL="0" distR="0" wp14:anchorId="0232AE3F" wp14:editId="654F244F">
+            <wp:extent cx="5270500" cy="2108200"/>
+            <wp:effectExtent l="0" t="0" r="12700" b="0"/>
+            <wp:docPr id="9" name="Picture 5"/>
+            <wp:cNvGraphicFramePr>
+              <a:graphicFrameLocks xmlns:a="http://schemas.openxmlformats.org/drawingml/2006/main" noChangeAspect="1"/>
+            </wp:cNvGraphicFramePr>
+            <a:graphic xmlns:a="http://schemas.openxmlformats.org/drawingml/2006/main">
+              <a:graphicData uri="http://schemas.openxmlformats.org/drawingml/2006/picture">
+                <pic:pic xmlns:pic="http://schemas.openxmlformats.org/drawingml/2006/picture">
+                  <pic:nvPicPr>
+                    <pic:cNvPr id="0" name="Picture 5"/>
+                    <pic:cNvPicPr>
+                      <a:picLocks noChangeAspect="1" noChangeArrowheads="1"/>
+                    </pic:cNvPicPr>
+                  </pic:nvPicPr>
+                  <pic:blipFill>
+                    <a:blip r:embed="rId15">
+                      <a:extLst>
+                        <a:ext uri="{28A0092B-C50C-407E-A947-70E740481C1C}">
+                          <a14:useLocalDpi xmlns:a14="http://schemas.microsoft.com/office/drawing/2010/main" val="0"/>
+                        </a:ext>
+                      </a:extLst>
+                    </a:blip>
+                    <a:srcRect/>
+                    <a:stretch>
+                      <a:fillRect/>
+                    </a:stretch>
+                  </pic:blipFill>
+                  <pic:spPr bwMode="auto">
+                    <a:xfrm>
+                      <a:off x="0" y="0"/>
+                      <a:ext cx="5270500" cy="2108200"/>
+                    </a:xfrm>
+                    <a:prstGeom prst="rect">
+                      <a:avLst/>
+                    </a:prstGeom>
+                    <a:noFill/>
+                    <a:ln>
+                      <a:noFill/>
+                    </a:ln>
+                  </pic:spPr>
+                </pic:pic>
+              </a:graphicData>
+            </a:graphic>
+          </wp:inline>
+        </w:drawing>
+      </w:r>
+    </w:p>
+    <w:p/>
+    <w:p>
+      <w:pPr>
+        <w:jc w:val="center"/>
+      </w:pPr>
+      <w:r>
+        <w:t>Table 11</w:t>
+      </w:r>
+      <w:r>
+        <w:t xml:space="preserve"> (First 6 PC direction)</w:t>
+      </w:r>
+    </w:p>
+    <w:p>
+      <w:bookmarkStart w:id="0" w:name="_GoBack"/>
+      <w:bookmarkEnd w:id="0"/>
     </w:p>
     <w:sectPr>
       <w:pgSz w:w="11900" w:h="16840"/>
@@ -2116,9 +3490,9 @@
 <file path=word/numbering.xml><?xml version="1.0" encoding="utf-8"?>
 <w:numbering xmlns:wpc="http://schemas.microsoft.com/office/word/2010/wordprocessingCanvas" xmlns:mo="http://schemas.microsoft.com/office/mac/office/2008/main" xmlns:mc="http://schemas.openxmlformats.org/markup-compatibility/2006" xmlns:mv="urn:schemas-microsoft-com:mac:vml" xmlns:o="urn:schemas-microsoft-com:office:office" xmlns:r="http://schemas.openxmlformats.org/officeDocument/2006/relationships" xmlns:m="http://schemas.openxmlformats.org/officeDocument/2006/math" xmlns:v="urn:schemas-microsoft-com:vml" xmlns:wp14="http://schemas.microsoft.com/office/word/2010/wordprocessingDrawing" xmlns:wp="http://schemas.openxmlformats.org/drawingml/2006/wordprocessingDrawing" xmlns:w10="urn:schemas-microsoft-com:office:word" xmlns:w="http://schemas.openxmlformats.org/wordprocessingml/2006/main" xmlns:w14="http://schemas.microsoft.com/office/word/2010/wordml" xmlns:wpg="http://schemas.microsoft.com/office/word/2010/wordprocessingGroup" xmlns:wpi="http://schemas.microsoft.com/office/word/2010/wordprocessingInk" xmlns:wne="http://schemas.microsoft.com/office/word/2006/wordml" xmlns:wps="http://schemas.microsoft.com/office/word/2010/wordprocessingShape" mc:Ignorable="w14 wp14">
   <w:abstractNum w:abstractNumId="0">
-    <w:nsid w:val="796D0A58"/>
+    <w:nsid w:val="17E42959"/>
     <w:multiLevelType w:val="hybridMultilevel"/>
-    <w:tmpl w:val="FBF44D1E"/>
+    <w:tmpl w:val="00203092"/>
     <w:lvl w:ilvl="0" w:tplc="04090001">
       <w:start w:val="1"/>
       <w:numFmt w:val="bullet"/>
@@ -2140,7 +3514,7 @@
         <w:ind w:left="1440" w:hanging="360"/>
       </w:pPr>
       <w:rPr>
-        <w:rFonts w:ascii="Courier New" w:hAnsi="Courier New" w:cs="Courier New" w:hint="default"/>
+        <w:rFonts w:ascii="Courier New" w:hAnsi="Courier New" w:hint="default"/>
       </w:rPr>
     </w:lvl>
     <w:lvl w:ilvl="2" w:tplc="04090005" w:tentative="1">
@@ -2176,7 +3550,7 @@
         <w:ind w:left="3600" w:hanging="360"/>
       </w:pPr>
       <w:rPr>
-        <w:rFonts w:ascii="Courier New" w:hAnsi="Courier New" w:cs="Courier New" w:hint="default"/>
+        <w:rFonts w:ascii="Courier New" w:hAnsi="Courier New" w:hint="default"/>
       </w:rPr>
     </w:lvl>
     <w:lvl w:ilvl="5" w:tplc="04090005" w:tentative="1">
@@ -2212,6 +3586,119 @@
         <w:ind w:left="5760" w:hanging="360"/>
       </w:pPr>
       <w:rPr>
+        <w:rFonts w:ascii="Courier New" w:hAnsi="Courier New" w:hint="default"/>
+      </w:rPr>
+    </w:lvl>
+    <w:lvl w:ilvl="8" w:tplc="04090005" w:tentative="1">
+      <w:start w:val="1"/>
+      <w:numFmt w:val="bullet"/>
+      <w:lvlText w:val=""/>
+      <w:lvlJc w:val="left"/>
+      <w:pPr>
+        <w:ind w:left="6480" w:hanging="360"/>
+      </w:pPr>
+      <w:rPr>
+        <w:rFonts w:ascii="Wingdings" w:hAnsi="Wingdings" w:hint="default"/>
+      </w:rPr>
+    </w:lvl>
+  </w:abstractNum>
+  <w:abstractNum w:abstractNumId="1">
+    <w:nsid w:val="796D0A58"/>
+    <w:multiLevelType w:val="hybridMultilevel"/>
+    <w:tmpl w:val="FBF44D1E"/>
+    <w:lvl w:ilvl="0" w:tplc="04090001">
+      <w:start w:val="1"/>
+      <w:numFmt w:val="bullet"/>
+      <w:lvlText w:val=""/>
+      <w:lvlJc w:val="left"/>
+      <w:pPr>
+        <w:ind w:left="720" w:hanging="360"/>
+      </w:pPr>
+      <w:rPr>
+        <w:rFonts w:ascii="Symbol" w:hAnsi="Symbol" w:hint="default"/>
+      </w:rPr>
+    </w:lvl>
+    <w:lvl w:ilvl="1" w:tplc="04090003" w:tentative="1">
+      <w:start w:val="1"/>
+      <w:numFmt w:val="bullet"/>
+      <w:lvlText w:val="o"/>
+      <w:lvlJc w:val="left"/>
+      <w:pPr>
+        <w:ind w:left="1440" w:hanging="360"/>
+      </w:pPr>
+      <w:rPr>
+        <w:rFonts w:ascii="Courier New" w:hAnsi="Courier New" w:cs="Courier New" w:hint="default"/>
+      </w:rPr>
+    </w:lvl>
+    <w:lvl w:ilvl="2" w:tplc="04090005" w:tentative="1">
+      <w:start w:val="1"/>
+      <w:numFmt w:val="bullet"/>
+      <w:lvlText w:val=""/>
+      <w:lvlJc w:val="left"/>
+      <w:pPr>
+        <w:ind w:left="2160" w:hanging="360"/>
+      </w:pPr>
+      <w:rPr>
+        <w:rFonts w:ascii="Wingdings" w:hAnsi="Wingdings" w:hint="default"/>
+      </w:rPr>
+    </w:lvl>
+    <w:lvl w:ilvl="3" w:tplc="04090001" w:tentative="1">
+      <w:start w:val="1"/>
+      <w:numFmt w:val="bullet"/>
+      <w:lvlText w:val=""/>
+      <w:lvlJc w:val="left"/>
+      <w:pPr>
+        <w:ind w:left="2880" w:hanging="360"/>
+      </w:pPr>
+      <w:rPr>
+        <w:rFonts w:ascii="Symbol" w:hAnsi="Symbol" w:hint="default"/>
+      </w:rPr>
+    </w:lvl>
+    <w:lvl w:ilvl="4" w:tplc="04090003" w:tentative="1">
+      <w:start w:val="1"/>
+      <w:numFmt w:val="bullet"/>
+      <w:lvlText w:val="o"/>
+      <w:lvlJc w:val="left"/>
+      <w:pPr>
+        <w:ind w:left="3600" w:hanging="360"/>
+      </w:pPr>
+      <w:rPr>
+        <w:rFonts w:ascii="Courier New" w:hAnsi="Courier New" w:cs="Courier New" w:hint="default"/>
+      </w:rPr>
+    </w:lvl>
+    <w:lvl w:ilvl="5" w:tplc="04090005" w:tentative="1">
+      <w:start w:val="1"/>
+      <w:numFmt w:val="bullet"/>
+      <w:lvlText w:val=""/>
+      <w:lvlJc w:val="left"/>
+      <w:pPr>
+        <w:ind w:left="4320" w:hanging="360"/>
+      </w:pPr>
+      <w:rPr>
+        <w:rFonts w:ascii="Wingdings" w:hAnsi="Wingdings" w:hint="default"/>
+      </w:rPr>
+    </w:lvl>
+    <w:lvl w:ilvl="6" w:tplc="04090001" w:tentative="1">
+      <w:start w:val="1"/>
+      <w:numFmt w:val="bullet"/>
+      <w:lvlText w:val=""/>
+      <w:lvlJc w:val="left"/>
+      <w:pPr>
+        <w:ind w:left="5040" w:hanging="360"/>
+      </w:pPr>
+      <w:rPr>
+        <w:rFonts w:ascii="Symbol" w:hAnsi="Symbol" w:hint="default"/>
+      </w:rPr>
+    </w:lvl>
+    <w:lvl w:ilvl="7" w:tplc="04090003" w:tentative="1">
+      <w:start w:val="1"/>
+      <w:numFmt w:val="bullet"/>
+      <w:lvlText w:val="o"/>
+      <w:lvlJc w:val="left"/>
+      <w:pPr>
+        <w:ind w:left="5760" w:hanging="360"/>
+      </w:pPr>
+      <w:rPr>
         <w:rFonts w:ascii="Courier New" w:hAnsi="Courier New" w:cs="Courier New" w:hint="default"/>
       </w:rPr>
     </w:lvl>
@@ -2229,6 +3716,9 @@
     </w:lvl>
   </w:abstractNum>
   <w:num w:numId="1">
+    <w:abstractNumId w:val="1"/>
+  </w:num>
+  <w:num w:numId="2">
     <w:abstractNumId w:val="0"/>
   </w:num>
 </w:numbering>
@@ -3138,4 +4628,16 @@
   </a:objectDefaults>
   <a:extraClrSchemeLst/>
 </a:theme>
+</file>
+
+<file path=customXml/item1.xml><?xml version="1.0" encoding="utf-8"?>
+<b:Sources xmlns:b="http://schemas.openxmlformats.org/officeDocument/2006/bibliography" xmlns="http://schemas.openxmlformats.org/officeDocument/2006/bibliography" SelectedStyle="/APA.XSL" StyleName="APA"/>
+</file>
+
+<file path=customXml/itemProps1.xml><?xml version="1.0" encoding="utf-8"?>
+<ds:datastoreItem xmlns:ds="http://schemas.openxmlformats.org/officeDocument/2006/customXml" ds:itemID="{025FF3B6-469B-BD40-B457-A68D7ED00A54}">
+  <ds:schemaRefs>
+    <ds:schemaRef ds:uri="http://schemas.openxmlformats.org/officeDocument/2006/bibliography"/>
+  </ds:schemaRefs>
+</ds:datastoreItem>
 </file>
</xml_diff>